<commit_message>
Se habia desacomodado el informe pero ya lo arregle
</commit_message>
<xml_diff>
--- a/Informe.docx
+++ b/Informe.docx
@@ -791,8 +791,6 @@
       <w:r>
         <w:t>q</w:t>
       </w:r>
-      <w:bookmarkStart w:id="0" w:name="_GoBack"/>
-      <w:bookmarkEnd w:id="0"/>
       <w:r>
         <w:t>ue componen, a nuestra aplicaci</w:t>
       </w:r>
@@ -3239,8 +3237,8 @@
           <w:szCs w:val="28"/>
         </w:rPr>
       </w:pPr>
-      <w:bookmarkStart w:id="1" w:name="__DdeLink__3_3504149145"/>
-      <w:bookmarkEnd w:id="1"/>
+      <w:bookmarkStart w:id="0" w:name="__DdeLink__3_3504149145"/>
+      <w:bookmarkEnd w:id="0"/>
       <w:proofErr w:type="spellStart"/>
       <w:r>
         <w:rPr>
@@ -3303,8 +3301,8 @@
           <w:color w:val="000000"/>
         </w:rPr>
       </w:pPr>
-      <w:bookmarkStart w:id="2" w:name="__DdeLink__3_35041491451"/>
-      <w:bookmarkEnd w:id="2"/>
+      <w:bookmarkStart w:id="1" w:name="__DdeLink__3_35041491451"/>
+      <w:bookmarkEnd w:id="1"/>
     </w:p>
     <w:p>
       <w:pPr>
@@ -3459,6 +3457,9 @@
     <w:p/>
     <w:p/>
     <w:p/>
+    <w:p/>
+    <w:p/>
+    <w:p/>
     <w:p>
       <w:pPr>
         <w:rPr>
@@ -3475,13 +3476,13 @@
           <w:sz w:val="32"/>
           <w:szCs w:val="32"/>
         </w:rPr>
+        <w:lastRenderedPageBreak/>
         <w:t>Diagramas de secuencia</w:t>
       </w:r>
     </w:p>
     <w:p/>
     <w:p>
       <w:r>
-        <w:lastRenderedPageBreak/>
         <w:t xml:space="preserve">A </w:t>
       </w:r>
       <w:proofErr w:type="gramStart"/>
@@ -3655,7 +3656,6 @@
         <w:rPr>
           <w:noProof/>
         </w:rPr>
-        <w:lastRenderedPageBreak/>
         <w:drawing>
           <wp:anchor distT="0" distB="0" distL="0" distR="0" simplePos="0" relativeHeight="8" behindDoc="0" locked="0" layoutInCell="1" allowOverlap="1" wp14:anchorId="59675BB9" wp14:editId="6D369FDF">
             <wp:simplePos x="0" y="0"/>
@@ -3803,7 +3803,6 @@
         <w:rPr>
           <w:noProof/>
         </w:rPr>
-        <w:lastRenderedPageBreak/>
         <w:drawing>
           <wp:anchor distT="0" distB="0" distL="0" distR="0" simplePos="0" relativeHeight="10" behindDoc="0" locked="0" layoutInCell="1" allowOverlap="1" wp14:anchorId="67198FD3" wp14:editId="5AAF72AF">
             <wp:simplePos x="0" y="0"/>
@@ -3878,29 +3877,11 @@
     </w:p>
     <w:p/>
     <w:p/>
-    <w:p/>
-    <w:p/>
-    <w:p/>
-    <w:p/>
-    <w:p/>
-    <w:p/>
-    <w:p/>
-    <w:p/>
-    <w:p/>
-    <w:p/>
-    <w:p/>
-    <w:p/>
-    <w:p/>
-    <w:p/>
-    <w:p/>
-    <w:p/>
-    <w:p/>
     <w:p>
       <w:r>
         <w:rPr>
           <w:noProof/>
         </w:rPr>
-        <w:lastRenderedPageBreak/>
         <w:drawing>
           <wp:inline distT="0" distB="0" distL="0" distR="0" wp14:anchorId="59F97FC8" wp14:editId="7B523D9B">
             <wp:extent cx="6118860" cy="3223260"/>
@@ -3967,6 +3948,7 @@
           <w:sz w:val="32"/>
           <w:szCs w:val="32"/>
         </w:rPr>
+        <w:lastRenderedPageBreak/>
         <w:t>Di</w:t>
       </w:r>
       <w:r>
@@ -3985,7 +3967,25 @@
           <w:sz w:val="32"/>
           <w:szCs w:val="32"/>
         </w:rPr>
-        <w:t>grama de paquetes</w:t>
+        <w:t>gram</w:t>
+      </w:r>
+      <w:r>
+        <w:rPr>
+          <w:b/>
+          <w:bCs/>
+          <w:sz w:val="32"/>
+          <w:szCs w:val="32"/>
+        </w:rPr>
+        <w:t>a</w:t>
+      </w:r>
+      <w:r>
+        <w:rPr>
+          <w:b/>
+          <w:bCs/>
+          <w:sz w:val="32"/>
+          <w:szCs w:val="32"/>
+        </w:rPr>
+        <w:t xml:space="preserve"> de paquetes</w:t>
       </w:r>
     </w:p>
     <w:p/>
@@ -4082,6 +4082,7 @@
     <w:p/>
     <w:p/>
     <w:p/>
+    <w:p/>
     <w:p>
       <w:pPr>
         <w:rPr>
@@ -4098,10 +4099,10 @@
           <w:sz w:val="32"/>
           <w:szCs w:val="32"/>
         </w:rPr>
+        <w:lastRenderedPageBreak/>
         <w:t>Diagrama de Estado</w:t>
       </w:r>
     </w:p>
-    <w:p/>
     <w:p>
       <w:r>
         <w:rPr>
@@ -4176,6 +4177,11 @@
     <w:p/>
     <w:p/>
     <w:p>
+      <w:bookmarkStart w:id="2" w:name="_GoBack"/>
+      <w:bookmarkEnd w:id="2"/>
+    </w:p>
+    <w:p/>
+    <w:p>
       <w:pPr>
         <w:rPr>
           <w:b/>
@@ -4191,6 +4197,7 @@
           <w:sz w:val="32"/>
           <w:szCs w:val="32"/>
         </w:rPr>
+        <w:lastRenderedPageBreak/>
         <w:t>Detalles de Implementaci</w:t>
       </w:r>
       <w:r>
@@ -4375,7 +4382,18 @@
       </w:r>
       <w:proofErr w:type="spellEnd"/>
       <w:r>
-        <w:t xml:space="preserve"> entendieran los mensajes de sus clases madres pero que estas no respondan, es decir, no hagan nada.</w:t>
+        <w:t xml:space="preserve"> entendieran los mensajes de sus clases madres pero que estas no respondan, es decir, no hagan </w:t>
+      </w:r>
+      <w:r>
+        <w:t xml:space="preserve">nada. También en el controlador de movimientos de unidades se implementa el </w:t>
+      </w:r>
+      <w:proofErr w:type="spellStart"/>
+      <w:r>
+        <w:t>MovimientoControllerNull</w:t>
+      </w:r>
+      <w:proofErr w:type="spellEnd"/>
+      <w:r>
+        <w:t>.</w:t>
       </w:r>
     </w:p>
     <w:p>
@@ -4730,7 +4748,6 @@
         <w:rPr>
           <w:lang w:val="es-US"/>
         </w:rPr>
-        <w:lastRenderedPageBreak/>
         <w:t xml:space="preserve">También se implementa el patrón </w:t>
       </w:r>
       <w:r>
@@ -4867,6 +4884,27 @@
         </w:rPr>
         <w:t>. En este caso esta clase fue creada para manejar los movimientos de las unidades, así como los ataques. Debido a su comportamiento era necesario que también fuera de acceso global.</w:t>
       </w:r>
+    </w:p>
+    <w:p>
+      <w:pPr>
+        <w:rPr>
+          <w:lang w:val="es-US"/>
+        </w:rPr>
+      </w:pPr>
+    </w:p>
+    <w:p>
+      <w:pPr>
+        <w:rPr>
+          <w:lang w:val="es-US"/>
+        </w:rPr>
+      </w:pPr>
+    </w:p>
+    <w:p>
+      <w:pPr>
+        <w:rPr>
+          <w:lang w:val="es-US"/>
+        </w:rPr>
+      </w:pPr>
     </w:p>
     <w:p>
       <w:pPr>
@@ -4908,6 +4946,7 @@
           <w:sz w:val="32"/>
           <w:szCs w:val="32"/>
         </w:rPr>
+        <w:lastRenderedPageBreak/>
         <w:t>Excepciones</w:t>
       </w:r>
     </w:p>
@@ -4991,6 +5030,25 @@
       </w:r>
       <w:r>
         <w:t>.</w:t>
+      </w:r>
+    </w:p>
+    <w:p/>
+    <w:p>
+      <w:proofErr w:type="spellStart"/>
+      <w:r>
+        <w:t>NoExisteLaCasillaEnPosicionException</w:t>
+      </w:r>
+      <w:proofErr w:type="spellEnd"/>
+      <w:r>
+        <w:t xml:space="preserve">: esta excepción se lanza al enviarle el método </w:t>
+      </w:r>
+      <w:proofErr w:type="spellStart"/>
+      <w:r>
+        <w:t>getCasillaEnPosicion</w:t>
+      </w:r>
+      <w:proofErr w:type="spellEnd"/>
+      <w:r>
+        <w:t xml:space="preserve"> al tablero con una posición invalida.</w:t>
       </w:r>
     </w:p>
     <w:p>

</xml_diff>

<commit_message>
me habia olvidado de algo
</commit_message>
<xml_diff>
--- a/Informe.docx
+++ b/Informe.docx
@@ -5439,7 +5439,15 @@
       </w:pPr>
       <w:r>
         <w:rPr/>
-        <w:t>Como el diagrama de clase de Habilidad lo indica, allí  también decidimos utilizar herencia esto se debe en parte a los argumentos mencionados en el párrafo anterior y en otra parte que una Unidad puede tener una habilidad y esta puede ser Curación, AtaqueJinete o cualquiera de las clases hijas de Habilidad, por lo tanto decidimos que aplicar herencia en este caso sería lo mas conveniente para facilitar la implementación del código.</w:t>
+        <w:t xml:space="preserve">Como el diagrama de clase de Habilidad lo indica, allí  también decidimos utilizar herencia esto se debe en parte a los argumentos mencionados en el párrafo anterior y en otra parte </w:t>
+      </w:r>
+      <w:r>
+        <w:rPr/>
+        <w:t xml:space="preserve">a </w:t>
+      </w:r>
+      <w:r>
+        <w:rPr/>
+        <w:t>que una Unidad puede tener una habilidad y esta puede ser Curación, AtaqueJinete o cualquiera de las clases hijas de Habilidad, por lo tanto decidimos que aplicar herencia en este caso sería lo mas conveniente para facilitar la implementación del código.</w:t>
       </w:r>
     </w:p>
     <w:p>
@@ -6234,7 +6242,7 @@
     </w:r>
     <w:r>
       <w:rPr/>
-      <w:t>12</w:t>
+      <w:t>19</w:t>
     </w:r>
     <w:r>
       <w:rPr/>
@@ -6642,7 +6650,7 @@
     <w:qFormat/>
     <w:pPr>
       <w:widowControl/>
-      <w:overflowPunct w:val="false"/>
+      <w:overflowPunct w:val="true"/>
       <w:bidi w:val="0"/>
       <w:jc w:val="left"/>
     </w:pPr>

</xml_diff>